<commit_message>
Documento diseño y tecnologia
</commit_message>
<xml_diff>
--- a/GNC-DOC-Pinfra.docx
+++ b/GNC-DOC-Pinfra.docx
@@ -1,6 +1,6 @@
 
 <file path=word/document.xml><?xml version="1.0" encoding="utf-8"?>
-<w:document xmlns:wpc="http://schemas.microsoft.com/office/word/2010/wordprocessingCanvas" xmlns:cx="http://schemas.microsoft.com/office/drawing/2014/chartex" xmlns:cx1="http://schemas.microsoft.com/office/drawing/2015/9/8/chartex" xmlns:cx2="http://schemas.microsoft.com/office/drawing/2015/10/21/chartex" xmlns:cx3="http://schemas.microsoft.com/office/drawing/2016/5/9/chartex" xmlns:cx4="http://schemas.microsoft.com/office/drawing/2016/5/10/chartex" xmlns:cx5="http://schemas.microsoft.com/office/drawing/2016/5/11/chartex" xmlns:cx6="http://schemas.microsoft.com/office/drawing/2016/5/12/chartex" xmlns:cx7="http://schemas.microsoft.com/office/drawing/2016/5/13/chartex" xmlns:cx8="http://schemas.microsoft.com/office/drawing/2016/5/14/chartex" xmlns:mc="http://schemas.openxmlformats.org/markup-compatibility/2006" xmlns:aink="http://schemas.microsoft.com/office/drawing/2016/ink" xmlns:am3d="http://schemas.microsoft.com/office/drawing/2017/model3d" xmlns:o="urn:schemas-microsoft-com:office:office" xmlns:r="http://schemas.openxmlformats.org/officeDocument/2006/relationships" xmlns:m="http://schemas.openxmlformats.org/officeDocument/2006/math" xmlns:v="urn:schemas-microsoft-com:vml" xmlns:wp14="http://schemas.microsoft.com/office/word/2010/wordprocessingDrawing" xmlns:wp="http://schemas.openxmlformats.org/drawingml/2006/wordprocessingDrawing" xmlns:w10="urn:schemas-microsoft-com:office:word" xmlns:w="http://schemas.openxmlformats.org/wordprocessingml/2006/main" xmlns:w14="http://schemas.microsoft.com/office/word/2010/wordml" xmlns:w15="http://schemas.microsoft.com/office/word/2012/wordml" xmlns:w16cid="http://schemas.microsoft.com/office/word/2016/wordml/cid" xmlns:w16se="http://schemas.microsoft.com/office/word/2015/wordml/symex" xmlns:wpg="http://schemas.microsoft.com/office/word/2010/wordprocessingGroup" xmlns:wpi="http://schemas.microsoft.com/office/word/2010/wordprocessingInk" xmlns:wne="http://schemas.microsoft.com/office/word/2006/wordml" xmlns:wps="http://schemas.microsoft.com/office/word/2010/wordprocessingShape" mc:Ignorable="w14 w15 w16se w16cid wp14">
+<w:document xmlns:wpc="http://schemas.microsoft.com/office/word/2010/wordprocessingCanvas" xmlns:mc="http://schemas.openxmlformats.org/markup-compatibility/2006" xmlns:o="urn:schemas-microsoft-com:office:office" xmlns:r="http://schemas.openxmlformats.org/officeDocument/2006/relationships" xmlns:m="http://schemas.openxmlformats.org/officeDocument/2006/math" xmlns:v="urn:schemas-microsoft-com:vml" xmlns:wp14="http://schemas.microsoft.com/office/word/2010/wordprocessingDrawing" xmlns:wp="http://schemas.openxmlformats.org/drawingml/2006/wordprocessingDrawing" xmlns:w10="urn:schemas-microsoft-com:office:word" xmlns:w="http://schemas.openxmlformats.org/wordprocessingml/2006/main" xmlns:w14="http://schemas.microsoft.com/office/word/2010/wordml" xmlns:w15="http://schemas.microsoft.com/office/word/2012/wordml" xmlns:wpg="http://schemas.microsoft.com/office/word/2010/wordprocessingGroup" xmlns:wpi="http://schemas.microsoft.com/office/word/2010/wordprocessingInk" xmlns:wne="http://schemas.microsoft.com/office/word/2006/wordml" xmlns:wps="http://schemas.microsoft.com/office/word/2010/wordprocessingShape" mc:Ignorable="w14 w15 wp14">
   <w:body>
     <w:p>
       <w:pPr>
@@ -45,8 +45,6 @@
           <w:rFonts w:ascii="Arial" w:eastAsia="Arial" w:hAnsi="Arial" w:cs="Arial"/>
         </w:rPr>
       </w:pPr>
-      <w:bookmarkStart w:id="1" w:name="_GoBack"/>
-      <w:bookmarkEnd w:id="1"/>
     </w:p>
     <w:p>
       <w:pPr>
@@ -82,7 +80,7 @@
           <w:sz w:val="44"/>
           <w:szCs w:val="44"/>
         </w:rPr>
-        <w:t xml:space="preserve">ROYECTO DE </w:t>
+        <w:t xml:space="preserve">ROYECTO </w:t>
       </w:r>
       <w:r>
         <w:rPr>
@@ -91,7 +89,7 @@
           <w:sz w:val="72"/>
           <w:szCs w:val="72"/>
         </w:rPr>
-        <w:t>I</w:t>
+        <w:t>F</w:t>
       </w:r>
       <w:r>
         <w:rPr>
@@ -100,7 +98,7 @@
           <w:sz w:val="44"/>
           <w:szCs w:val="44"/>
         </w:rPr>
-        <w:t>NFRAESTRUCTURA</w:t>
+        <w:t>inal</w:t>
       </w:r>
     </w:p>
     <w:p>
@@ -149,6 +147,28 @@
         </w:rPr>
         <w:t>AMBO</w:t>
       </w:r>
+    </w:p>
+    <w:p>
+      <w:pPr>
+        <w:jc w:val="center"/>
+        <w:rPr>
+          <w:rFonts w:ascii="Arial" w:eastAsia="Arial" w:hAnsi="Arial" w:cs="Arial"/>
+          <w:color w:val="002060"/>
+          <w:sz w:val="28"/>
+          <w:szCs w:val="28"/>
+        </w:rPr>
+      </w:pPr>
+      <w:r>
+        <w:rPr>
+          <w:rFonts w:ascii="Arial" w:eastAsia="Arial" w:hAnsi="Arial" w:cs="Arial"/>
+          <w:color w:val="002060"/>
+          <w:sz w:val="28"/>
+          <w:szCs w:val="28"/>
+        </w:rPr>
+        <w:t>Tecnicatura en tecnologías de la información</w:t>
+      </w:r>
+      <w:bookmarkStart w:id="1" w:name="_GoBack"/>
+      <w:bookmarkEnd w:id="1"/>
     </w:p>
     <w:p>
       <w:pPr>
@@ -1957,6 +1977,7 @@
         <w:rPr>
           <w:rFonts w:ascii="Arial" w:eastAsia="Arial" w:hAnsi="Arial" w:cs="Arial"/>
           <w:noProof/>
+          <w:lang w:eastAsia="es-UY"/>
         </w:rPr>
         <w:drawing>
           <wp:inline distT="114300" distB="114300" distL="114300" distR="114300">
@@ -2038,6 +2059,7 @@
         <w:rPr>
           <w:rFonts w:ascii="Arial" w:eastAsia="Arial" w:hAnsi="Arial" w:cs="Arial"/>
           <w:noProof/>
+          <w:lang w:eastAsia="es-UY"/>
         </w:rPr>
         <w:drawing>
           <wp:inline distT="114300" distB="114300" distL="114300" distR="114300">
@@ -2571,28 +2593,18 @@
                 <w:sz w:val="16"/>
                 <w:szCs w:val="18"/>
               </w:rPr>
-              <w:t xml:space="preserve"> Gestionable L2 T2600G-18</w:t>
-            </w:r>
-            <w:proofErr w:type="gramStart"/>
+              <w:t xml:space="preserve"> Gestionable L2 T2600G-18TS  </w:t>
+            </w:r>
+            <w:proofErr w:type="spellStart"/>
             <w:r>
               <w:rPr>
                 <w:rFonts w:ascii="Arial" w:eastAsia="Arial" w:hAnsi="Arial" w:cs="Arial"/>
                 <w:sz w:val="16"/>
                 <w:szCs w:val="18"/>
               </w:rPr>
-              <w:t xml:space="preserve">TS  </w:t>
-            </w:r>
-            <w:proofErr w:type="spellStart"/>
-            <w:r>
-              <w:rPr>
-                <w:rFonts w:ascii="Arial" w:eastAsia="Arial" w:hAnsi="Arial" w:cs="Arial"/>
-                <w:sz w:val="16"/>
-                <w:szCs w:val="18"/>
-              </w:rPr>
               <w:t>JetStream</w:t>
             </w:r>
             <w:proofErr w:type="spellEnd"/>
-            <w:proofErr w:type="gramEnd"/>
             <w:r>
               <w:rPr>
                 <w:rFonts w:ascii="Arial" w:eastAsia="Arial" w:hAnsi="Arial" w:cs="Arial"/>
@@ -3946,25 +3958,7 @@
           <w:sz w:val="24"/>
           <w:szCs w:val="24"/>
         </w:rPr>
-        <w:t xml:space="preserve"> cada uno </w:t>
-      </w:r>
-      <w:proofErr w:type="gramStart"/>
-      <w:r>
-        <w:rPr>
-          <w:rFonts w:ascii="Arial" w:hAnsi="Arial" w:cs="Arial"/>
-          <w:sz w:val="24"/>
-          <w:szCs w:val="24"/>
-        </w:rPr>
-        <w:t>de los host</w:t>
-      </w:r>
-      <w:proofErr w:type="gramEnd"/>
-      <w:r>
-        <w:rPr>
-          <w:rFonts w:ascii="Arial" w:hAnsi="Arial" w:cs="Arial"/>
-          <w:sz w:val="24"/>
-          <w:szCs w:val="24"/>
-        </w:rPr>
-        <w:t xml:space="preserve"> con los </w:t>
+        <w:t xml:space="preserve"> cada uno de los host con los </w:t>
       </w:r>
       <w:proofErr w:type="spellStart"/>
       <w:r>
@@ -8645,6 +8639,7 @@
           <w:noProof/>
           <w:sz w:val="20"/>
           <w:szCs w:val="20"/>
+          <w:lang w:eastAsia="es-UY"/>
         </w:rPr>
         <w:drawing>
           <wp:inline distT="114300" distB="114300" distL="114300" distR="114300" wp14:anchorId="6D363537" wp14:editId="53A4725F">
@@ -9926,6 +9921,7 @@
           <w:noProof/>
           <w:sz w:val="20"/>
           <w:szCs w:val="20"/>
+          <w:lang w:eastAsia="es-UY"/>
         </w:rPr>
         <w:drawing>
           <wp:inline distT="114300" distB="114300" distL="114300" distR="114300">
@@ -10021,6 +10017,7 @@
         <w:rPr>
           <w:rFonts w:ascii="Arial" w:eastAsia="Arial" w:hAnsi="Arial" w:cs="Arial"/>
           <w:noProof/>
+          <w:lang w:eastAsia="es-UY"/>
         </w:rPr>
         <w:drawing>
           <wp:inline distT="114300" distB="114300" distL="114300" distR="114300">
@@ -10162,6 +10159,7 @@
           <w:noProof/>
           <w:sz w:val="32"/>
           <w:szCs w:val="32"/>
+          <w:lang w:eastAsia="es-UY"/>
         </w:rPr>
         <w:drawing>
           <wp:inline distT="114300" distB="114300" distL="114300" distR="114300">
@@ -10270,7 +10268,25 @@
           <w:sz w:val="24"/>
           <w:szCs w:val="24"/>
         </w:rPr>
-        <w:t xml:space="preserve"> está conformado por un Firewall Fortinet 500D / </w:t>
+        <w:t xml:space="preserve"> está conformado por un Firewall </w:t>
+      </w:r>
+      <w:proofErr w:type="spellStart"/>
+      <w:r>
+        <w:rPr>
+          <w:rFonts w:ascii="Arial" w:hAnsi="Arial" w:cs="Arial"/>
+          <w:sz w:val="24"/>
+          <w:szCs w:val="24"/>
+        </w:rPr>
+        <w:t>Fortinet</w:t>
+      </w:r>
+      <w:proofErr w:type="spellEnd"/>
+      <w:r>
+        <w:rPr>
+          <w:rFonts w:ascii="Arial" w:hAnsi="Arial" w:cs="Arial"/>
+          <w:sz w:val="24"/>
+          <w:szCs w:val="24"/>
+        </w:rPr>
+        <w:t xml:space="preserve"> 500D / </w:t>
       </w:r>
       <w:proofErr w:type="spellStart"/>
       <w:r>
@@ -10575,6 +10591,7 @@
           <w:noProof/>
           <w:sz w:val="32"/>
           <w:szCs w:val="32"/>
+          <w:lang w:eastAsia="es-UY"/>
         </w:rPr>
         <w:drawing>
           <wp:inline distT="114300" distB="114300" distL="114300" distR="114300">
@@ -15219,25 +15236,7 @@
           <w:sz w:val="24"/>
           <w:szCs w:val="24"/>
         </w:rPr>
-        <w:t xml:space="preserve"> IP) una VPN punto a punto. El cifrado a utilizar será </w:t>
-      </w:r>
-      <w:proofErr w:type="gramStart"/>
-      <w:r>
-        <w:rPr>
-          <w:rFonts w:ascii="Arial" w:hAnsi="Arial" w:cs="Arial"/>
-          <w:sz w:val="24"/>
-          <w:szCs w:val="24"/>
-        </w:rPr>
-        <w:t>el aes</w:t>
-      </w:r>
-      <w:proofErr w:type="gramEnd"/>
-      <w:r>
-        <w:rPr>
-          <w:rFonts w:ascii="Arial" w:hAnsi="Arial" w:cs="Arial"/>
-          <w:sz w:val="24"/>
-          <w:szCs w:val="24"/>
-        </w:rPr>
-        <w:t>, el método de autenticación de integridad ser</w:t>
+        <w:t xml:space="preserve"> IP) una VPN punto a punto. El cifrado a utilizar será el aes, el método de autenticación de integridad ser</w:t>
       </w:r>
       <w:r>
         <w:rPr>
@@ -15443,6 +15442,7 @@
           <w:color w:val="FF0000"/>
           <w:sz w:val="32"/>
           <w:szCs w:val="32"/>
+          <w:lang w:eastAsia="es-UY"/>
         </w:rPr>
         <w:drawing>
           <wp:inline distT="114300" distB="114300" distL="114300" distR="114300">
@@ -15768,7 +15768,7 @@
 </file>
 
 <file path=word/endnotes.xml><?xml version="1.0" encoding="utf-8"?>
-<w:endnotes xmlns:wpc="http://schemas.microsoft.com/office/word/2010/wordprocessingCanvas" xmlns:cx="http://schemas.microsoft.com/office/drawing/2014/chartex" xmlns:cx1="http://schemas.microsoft.com/office/drawing/2015/9/8/chartex" xmlns:cx2="http://schemas.microsoft.com/office/drawing/2015/10/21/chartex" xmlns:cx3="http://schemas.microsoft.com/office/drawing/2016/5/9/chartex" xmlns:cx4="http://schemas.microsoft.com/office/drawing/2016/5/10/chartex" xmlns:cx5="http://schemas.microsoft.com/office/drawing/2016/5/11/chartex" xmlns:cx6="http://schemas.microsoft.com/office/drawing/2016/5/12/chartex" xmlns:cx7="http://schemas.microsoft.com/office/drawing/2016/5/13/chartex" xmlns:cx8="http://schemas.microsoft.com/office/drawing/2016/5/14/chartex" xmlns:mc="http://schemas.openxmlformats.org/markup-compatibility/2006" xmlns:aink="http://schemas.microsoft.com/office/drawing/2016/ink" xmlns:am3d="http://schemas.microsoft.com/office/drawing/2017/model3d" xmlns:o="urn:schemas-microsoft-com:office:office" xmlns:r="http://schemas.openxmlformats.org/officeDocument/2006/relationships" xmlns:m="http://schemas.openxmlformats.org/officeDocument/2006/math" xmlns:v="urn:schemas-microsoft-com:vml" xmlns:wp14="http://schemas.microsoft.com/office/word/2010/wordprocessingDrawing" xmlns:wp="http://schemas.openxmlformats.org/drawingml/2006/wordprocessingDrawing" xmlns:w10="urn:schemas-microsoft-com:office:word" xmlns:w="http://schemas.openxmlformats.org/wordprocessingml/2006/main" xmlns:w14="http://schemas.microsoft.com/office/word/2010/wordml" xmlns:w15="http://schemas.microsoft.com/office/word/2012/wordml" xmlns:w16cid="http://schemas.microsoft.com/office/word/2016/wordml/cid" xmlns:w16se="http://schemas.microsoft.com/office/word/2015/wordml/symex" xmlns:wpg="http://schemas.microsoft.com/office/word/2010/wordprocessingGroup" xmlns:wpi="http://schemas.microsoft.com/office/word/2010/wordprocessingInk" xmlns:wne="http://schemas.microsoft.com/office/word/2006/wordml" xmlns:wps="http://schemas.microsoft.com/office/word/2010/wordprocessingShape" mc:Ignorable="w14 w15 w16se w16cid wp14">
+<w:endnotes xmlns:wpc="http://schemas.microsoft.com/office/word/2010/wordprocessingCanvas" xmlns:mc="http://schemas.openxmlformats.org/markup-compatibility/2006" xmlns:o="urn:schemas-microsoft-com:office:office" xmlns:r="http://schemas.openxmlformats.org/officeDocument/2006/relationships" xmlns:m="http://schemas.openxmlformats.org/officeDocument/2006/math" xmlns:v="urn:schemas-microsoft-com:vml" xmlns:wp14="http://schemas.microsoft.com/office/word/2010/wordprocessingDrawing" xmlns:wp="http://schemas.openxmlformats.org/drawingml/2006/wordprocessingDrawing" xmlns:w10="urn:schemas-microsoft-com:office:word" xmlns:w="http://schemas.openxmlformats.org/wordprocessingml/2006/main" xmlns:w14="http://schemas.microsoft.com/office/word/2010/wordml" xmlns:w15="http://schemas.microsoft.com/office/word/2012/wordml" xmlns:wpg="http://schemas.microsoft.com/office/word/2010/wordprocessingGroup" xmlns:wpi="http://schemas.microsoft.com/office/word/2010/wordprocessingInk" xmlns:wne="http://schemas.microsoft.com/office/word/2006/wordml" xmlns:wps="http://schemas.microsoft.com/office/word/2010/wordprocessingShape" mc:Ignorable="w14 w15 wp14">
   <w:endnote w:type="separator" w:id="-1">
     <w:p>
       <w:pPr>
@@ -15793,7 +15793,7 @@
 </file>
 
 <file path=word/footer1.xml><?xml version="1.0" encoding="utf-8"?>
-<w:ftr xmlns:wpc="http://schemas.microsoft.com/office/word/2010/wordprocessingCanvas" xmlns:cx="http://schemas.microsoft.com/office/drawing/2014/chartex" xmlns:cx1="http://schemas.microsoft.com/office/drawing/2015/9/8/chartex" xmlns:cx2="http://schemas.microsoft.com/office/drawing/2015/10/21/chartex" xmlns:cx3="http://schemas.microsoft.com/office/drawing/2016/5/9/chartex" xmlns:cx4="http://schemas.microsoft.com/office/drawing/2016/5/10/chartex" xmlns:cx5="http://schemas.microsoft.com/office/drawing/2016/5/11/chartex" xmlns:cx6="http://schemas.microsoft.com/office/drawing/2016/5/12/chartex" xmlns:cx7="http://schemas.microsoft.com/office/drawing/2016/5/13/chartex" xmlns:cx8="http://schemas.microsoft.com/office/drawing/2016/5/14/chartex" xmlns:mc="http://schemas.openxmlformats.org/markup-compatibility/2006" xmlns:aink="http://schemas.microsoft.com/office/drawing/2016/ink" xmlns:am3d="http://schemas.microsoft.com/office/drawing/2017/model3d" xmlns:o="urn:schemas-microsoft-com:office:office" xmlns:r="http://schemas.openxmlformats.org/officeDocument/2006/relationships" xmlns:m="http://schemas.openxmlformats.org/officeDocument/2006/math" xmlns:v="urn:schemas-microsoft-com:vml" xmlns:wp14="http://schemas.microsoft.com/office/word/2010/wordprocessingDrawing" xmlns:wp="http://schemas.openxmlformats.org/drawingml/2006/wordprocessingDrawing" xmlns:w10="urn:schemas-microsoft-com:office:word" xmlns:w="http://schemas.openxmlformats.org/wordprocessingml/2006/main" xmlns:w14="http://schemas.microsoft.com/office/word/2010/wordml" xmlns:w15="http://schemas.microsoft.com/office/word/2012/wordml" xmlns:w16cid="http://schemas.microsoft.com/office/word/2016/wordml/cid" xmlns:w16se="http://schemas.microsoft.com/office/word/2015/wordml/symex" xmlns:wpg="http://schemas.microsoft.com/office/word/2010/wordprocessingGroup" xmlns:wpi="http://schemas.microsoft.com/office/word/2010/wordprocessingInk" xmlns:wne="http://schemas.microsoft.com/office/word/2006/wordml" xmlns:wps="http://schemas.microsoft.com/office/word/2010/wordprocessingShape" mc:Ignorable="w14 w15 w16se w16cid wp14">
+<w:ftr xmlns:wpc="http://schemas.microsoft.com/office/word/2010/wordprocessingCanvas" xmlns:mc="http://schemas.openxmlformats.org/markup-compatibility/2006" xmlns:o="urn:schemas-microsoft-com:office:office" xmlns:r="http://schemas.openxmlformats.org/officeDocument/2006/relationships" xmlns:m="http://schemas.openxmlformats.org/officeDocument/2006/math" xmlns:v="urn:schemas-microsoft-com:vml" xmlns:wp14="http://schemas.microsoft.com/office/word/2010/wordprocessingDrawing" xmlns:wp="http://schemas.openxmlformats.org/drawingml/2006/wordprocessingDrawing" xmlns:w10="urn:schemas-microsoft-com:office:word" xmlns:w="http://schemas.openxmlformats.org/wordprocessingml/2006/main" xmlns:w14="http://schemas.microsoft.com/office/word/2010/wordml" xmlns:w15="http://schemas.microsoft.com/office/word/2012/wordml" xmlns:wpg="http://schemas.microsoft.com/office/word/2010/wordprocessingGroup" xmlns:wpi="http://schemas.microsoft.com/office/word/2010/wordprocessingInk" xmlns:wne="http://schemas.microsoft.com/office/word/2006/wordml" xmlns:wps="http://schemas.microsoft.com/office/word/2010/wordprocessingShape" mc:Ignorable="w14 w15 wp14">
   <w:p>
     <w:pPr>
       <w:pBdr>
@@ -15874,6 +15874,7 @@
               <w:color w:val="000000"/>
               <w:sz w:val="16"/>
               <w:szCs w:val="16"/>
+              <w:lang w:eastAsia="es-UY"/>
             </w:rPr>
             <w:drawing>
               <wp:inline distT="0" distB="0" distL="0" distR="0">
@@ -16061,7 +16062,7 @@
               <w:sz w:val="24"/>
               <w:szCs w:val="24"/>
             </w:rPr>
-            <w:t>2</w:t>
+            <w:t>19</w:t>
           </w:r>
           <w:r>
             <w:rPr>
@@ -16099,7 +16100,7 @@
 </file>
 
 <file path=word/footnotes.xml><?xml version="1.0" encoding="utf-8"?>
-<w:footnotes xmlns:wpc="http://schemas.microsoft.com/office/word/2010/wordprocessingCanvas" xmlns:cx="http://schemas.microsoft.com/office/drawing/2014/chartex" xmlns:cx1="http://schemas.microsoft.com/office/drawing/2015/9/8/chartex" xmlns:cx2="http://schemas.microsoft.com/office/drawing/2015/10/21/chartex" xmlns:cx3="http://schemas.microsoft.com/office/drawing/2016/5/9/chartex" xmlns:cx4="http://schemas.microsoft.com/office/drawing/2016/5/10/chartex" xmlns:cx5="http://schemas.microsoft.com/office/drawing/2016/5/11/chartex" xmlns:cx6="http://schemas.microsoft.com/office/drawing/2016/5/12/chartex" xmlns:cx7="http://schemas.microsoft.com/office/drawing/2016/5/13/chartex" xmlns:cx8="http://schemas.microsoft.com/office/drawing/2016/5/14/chartex" xmlns:mc="http://schemas.openxmlformats.org/markup-compatibility/2006" xmlns:aink="http://schemas.microsoft.com/office/drawing/2016/ink" xmlns:am3d="http://schemas.microsoft.com/office/drawing/2017/model3d" xmlns:o="urn:schemas-microsoft-com:office:office" xmlns:r="http://schemas.openxmlformats.org/officeDocument/2006/relationships" xmlns:m="http://schemas.openxmlformats.org/officeDocument/2006/math" xmlns:v="urn:schemas-microsoft-com:vml" xmlns:wp14="http://schemas.microsoft.com/office/word/2010/wordprocessingDrawing" xmlns:wp="http://schemas.openxmlformats.org/drawingml/2006/wordprocessingDrawing" xmlns:w10="urn:schemas-microsoft-com:office:word" xmlns:w="http://schemas.openxmlformats.org/wordprocessingml/2006/main" xmlns:w14="http://schemas.microsoft.com/office/word/2010/wordml" xmlns:w15="http://schemas.microsoft.com/office/word/2012/wordml" xmlns:w16cid="http://schemas.microsoft.com/office/word/2016/wordml/cid" xmlns:w16se="http://schemas.microsoft.com/office/word/2015/wordml/symex" xmlns:wpg="http://schemas.microsoft.com/office/word/2010/wordprocessingGroup" xmlns:wpi="http://schemas.microsoft.com/office/word/2010/wordprocessingInk" xmlns:wne="http://schemas.microsoft.com/office/word/2006/wordml" xmlns:wps="http://schemas.microsoft.com/office/word/2010/wordprocessingShape" mc:Ignorable="w14 w15 w16se w16cid wp14">
+<w:footnotes xmlns:wpc="http://schemas.microsoft.com/office/word/2010/wordprocessingCanvas" xmlns:mc="http://schemas.openxmlformats.org/markup-compatibility/2006" xmlns:o="urn:schemas-microsoft-com:office:office" xmlns:r="http://schemas.openxmlformats.org/officeDocument/2006/relationships" xmlns:m="http://schemas.openxmlformats.org/officeDocument/2006/math" xmlns:v="urn:schemas-microsoft-com:vml" xmlns:wp14="http://schemas.microsoft.com/office/word/2010/wordprocessingDrawing" xmlns:wp="http://schemas.openxmlformats.org/drawingml/2006/wordprocessingDrawing" xmlns:w10="urn:schemas-microsoft-com:office:word" xmlns:w="http://schemas.openxmlformats.org/wordprocessingml/2006/main" xmlns:w14="http://schemas.microsoft.com/office/word/2010/wordml" xmlns:w15="http://schemas.microsoft.com/office/word/2012/wordml" xmlns:wpg="http://schemas.microsoft.com/office/word/2010/wordprocessingGroup" xmlns:wpi="http://schemas.microsoft.com/office/word/2010/wordprocessingInk" xmlns:wne="http://schemas.microsoft.com/office/word/2006/wordml" xmlns:wps="http://schemas.microsoft.com/office/word/2010/wordprocessingShape" mc:Ignorable="w14 w15 wp14">
   <w:footnote w:type="separator" w:id="-1">
     <w:p>
       <w:pPr>
@@ -16124,7 +16125,7 @@
 </file>
 
 <file path=word/header1.xml><?xml version="1.0" encoding="utf-8"?>
-<w:hdr xmlns:wpc="http://schemas.microsoft.com/office/word/2010/wordprocessingCanvas" xmlns:cx="http://schemas.microsoft.com/office/drawing/2014/chartex" xmlns:cx1="http://schemas.microsoft.com/office/drawing/2015/9/8/chartex" xmlns:cx2="http://schemas.microsoft.com/office/drawing/2015/10/21/chartex" xmlns:cx3="http://schemas.microsoft.com/office/drawing/2016/5/9/chartex" xmlns:cx4="http://schemas.microsoft.com/office/drawing/2016/5/10/chartex" xmlns:cx5="http://schemas.microsoft.com/office/drawing/2016/5/11/chartex" xmlns:cx6="http://schemas.microsoft.com/office/drawing/2016/5/12/chartex" xmlns:cx7="http://schemas.microsoft.com/office/drawing/2016/5/13/chartex" xmlns:cx8="http://schemas.microsoft.com/office/drawing/2016/5/14/chartex" xmlns:mc="http://schemas.openxmlformats.org/markup-compatibility/2006" xmlns:aink="http://schemas.microsoft.com/office/drawing/2016/ink" xmlns:am3d="http://schemas.microsoft.com/office/drawing/2017/model3d" xmlns:o="urn:schemas-microsoft-com:office:office" xmlns:r="http://schemas.openxmlformats.org/officeDocument/2006/relationships" xmlns:m="http://schemas.openxmlformats.org/officeDocument/2006/math" xmlns:v="urn:schemas-microsoft-com:vml" xmlns:wp14="http://schemas.microsoft.com/office/word/2010/wordprocessingDrawing" xmlns:wp="http://schemas.openxmlformats.org/drawingml/2006/wordprocessingDrawing" xmlns:w10="urn:schemas-microsoft-com:office:word" xmlns:w="http://schemas.openxmlformats.org/wordprocessingml/2006/main" xmlns:w14="http://schemas.microsoft.com/office/word/2010/wordml" xmlns:w15="http://schemas.microsoft.com/office/word/2012/wordml" xmlns:w16cid="http://schemas.microsoft.com/office/word/2016/wordml/cid" xmlns:w16se="http://schemas.microsoft.com/office/word/2015/wordml/symex" xmlns:wpg="http://schemas.microsoft.com/office/word/2010/wordprocessingGroup" xmlns:wpi="http://schemas.microsoft.com/office/word/2010/wordprocessingInk" xmlns:wne="http://schemas.microsoft.com/office/word/2006/wordml" xmlns:wps="http://schemas.microsoft.com/office/word/2010/wordprocessingShape" mc:Ignorable="w14 w15 w16se w16cid wp14">
+<w:hdr xmlns:wpc="http://schemas.microsoft.com/office/word/2010/wordprocessingCanvas" xmlns:mc="http://schemas.openxmlformats.org/markup-compatibility/2006" xmlns:o="urn:schemas-microsoft-com:office:office" xmlns:r="http://schemas.openxmlformats.org/officeDocument/2006/relationships" xmlns:m="http://schemas.openxmlformats.org/officeDocument/2006/math" xmlns:v="urn:schemas-microsoft-com:vml" xmlns:wp14="http://schemas.microsoft.com/office/word/2010/wordprocessingDrawing" xmlns:wp="http://schemas.openxmlformats.org/drawingml/2006/wordprocessingDrawing" xmlns:w10="urn:schemas-microsoft-com:office:word" xmlns:w="http://schemas.openxmlformats.org/wordprocessingml/2006/main" xmlns:w14="http://schemas.microsoft.com/office/word/2010/wordml" xmlns:w15="http://schemas.microsoft.com/office/word/2012/wordml" xmlns:wpg="http://schemas.microsoft.com/office/word/2010/wordprocessingGroup" xmlns:wpi="http://schemas.microsoft.com/office/word/2010/wordprocessingInk" xmlns:wne="http://schemas.microsoft.com/office/word/2006/wordml" xmlns:wps="http://schemas.microsoft.com/office/word/2010/wordprocessingShape" mc:Ignorable="w14 w15 wp14">
   <w:p>
     <w:pPr>
       <w:pBdr>
@@ -16147,6 +16148,7 @@
       <w:rPr>
         <w:noProof/>
         <w:color w:val="000000"/>
+        <w:lang w:eastAsia="es-UY"/>
       </w:rPr>
       <w:drawing>
         <wp:inline distT="0" distB="0" distL="0" distR="0">
@@ -16205,7 +16207,7 @@
 </file>
 
 <file path=word/header2.xml><?xml version="1.0" encoding="utf-8"?>
-<w:hdr xmlns:wpc="http://schemas.microsoft.com/office/word/2010/wordprocessingCanvas" xmlns:cx="http://schemas.microsoft.com/office/drawing/2014/chartex" xmlns:cx1="http://schemas.microsoft.com/office/drawing/2015/9/8/chartex" xmlns:cx2="http://schemas.microsoft.com/office/drawing/2015/10/21/chartex" xmlns:cx3="http://schemas.microsoft.com/office/drawing/2016/5/9/chartex" xmlns:cx4="http://schemas.microsoft.com/office/drawing/2016/5/10/chartex" xmlns:cx5="http://schemas.microsoft.com/office/drawing/2016/5/11/chartex" xmlns:cx6="http://schemas.microsoft.com/office/drawing/2016/5/12/chartex" xmlns:cx7="http://schemas.microsoft.com/office/drawing/2016/5/13/chartex" xmlns:cx8="http://schemas.microsoft.com/office/drawing/2016/5/14/chartex" xmlns:mc="http://schemas.openxmlformats.org/markup-compatibility/2006" xmlns:aink="http://schemas.microsoft.com/office/drawing/2016/ink" xmlns:am3d="http://schemas.microsoft.com/office/drawing/2017/model3d" xmlns:o="urn:schemas-microsoft-com:office:office" xmlns:r="http://schemas.openxmlformats.org/officeDocument/2006/relationships" xmlns:m="http://schemas.openxmlformats.org/officeDocument/2006/math" xmlns:v="urn:schemas-microsoft-com:vml" xmlns:wp14="http://schemas.microsoft.com/office/word/2010/wordprocessingDrawing" xmlns:wp="http://schemas.openxmlformats.org/drawingml/2006/wordprocessingDrawing" xmlns:w10="urn:schemas-microsoft-com:office:word" xmlns:w="http://schemas.openxmlformats.org/wordprocessingml/2006/main" xmlns:w14="http://schemas.microsoft.com/office/word/2010/wordml" xmlns:w15="http://schemas.microsoft.com/office/word/2012/wordml" xmlns:w16cid="http://schemas.microsoft.com/office/word/2016/wordml/cid" xmlns:w16se="http://schemas.microsoft.com/office/word/2015/wordml/symex" xmlns:wpg="http://schemas.microsoft.com/office/word/2010/wordprocessingGroup" xmlns:wpi="http://schemas.microsoft.com/office/word/2010/wordprocessingInk" xmlns:wne="http://schemas.microsoft.com/office/word/2006/wordml" xmlns:wps="http://schemas.microsoft.com/office/word/2010/wordprocessingShape" mc:Ignorable="w14 w15 w16se w16cid wp14">
+<w:hdr xmlns:wpc="http://schemas.microsoft.com/office/word/2010/wordprocessingCanvas" xmlns:mc="http://schemas.openxmlformats.org/markup-compatibility/2006" xmlns:o="urn:schemas-microsoft-com:office:office" xmlns:r="http://schemas.openxmlformats.org/officeDocument/2006/relationships" xmlns:m="http://schemas.openxmlformats.org/officeDocument/2006/math" xmlns:v="urn:schemas-microsoft-com:vml" xmlns:wp14="http://schemas.microsoft.com/office/word/2010/wordprocessingDrawing" xmlns:wp="http://schemas.openxmlformats.org/drawingml/2006/wordprocessingDrawing" xmlns:w10="urn:schemas-microsoft-com:office:word" xmlns:w="http://schemas.openxmlformats.org/wordprocessingml/2006/main" xmlns:w14="http://schemas.microsoft.com/office/word/2010/wordml" xmlns:w15="http://schemas.microsoft.com/office/word/2012/wordml" xmlns:wpg="http://schemas.microsoft.com/office/word/2010/wordprocessingGroup" xmlns:wpi="http://schemas.microsoft.com/office/word/2010/wordprocessingInk" xmlns:wne="http://schemas.microsoft.com/office/word/2006/wordml" xmlns:wps="http://schemas.microsoft.com/office/word/2010/wordprocessingShape" mc:Ignorable="w14 w15 wp14">
   <w:p>
     <w:pPr>
       <w:pBdr>
@@ -16228,6 +16230,7 @@
       <w:rPr>
         <w:noProof/>
         <w:color w:val="000000"/>
+        <w:lang w:eastAsia="es-UY"/>
       </w:rPr>
       <w:drawing>
         <wp:inline distT="0" distB="0" distL="0" distR="0">
@@ -16270,8 +16273,8 @@
 </file>
 
 <file path=word/numbering.xml><?xml version="1.0" encoding="utf-8"?>
-<w:numbering xmlns:wpc="http://schemas.microsoft.com/office/word/2010/wordprocessingCanvas" xmlns:cx="http://schemas.microsoft.com/office/drawing/2014/chartex" xmlns:cx1="http://schemas.microsoft.com/office/drawing/2015/9/8/chartex" xmlns:cx2="http://schemas.microsoft.com/office/drawing/2015/10/21/chartex" xmlns:cx3="http://schemas.microsoft.com/office/drawing/2016/5/9/chartex" xmlns:cx4="http://schemas.microsoft.com/office/drawing/2016/5/10/chartex" xmlns:cx5="http://schemas.microsoft.com/office/drawing/2016/5/11/chartex" xmlns:cx6="http://schemas.microsoft.com/office/drawing/2016/5/12/chartex" xmlns:cx7="http://schemas.microsoft.com/office/drawing/2016/5/13/chartex" xmlns:cx8="http://schemas.microsoft.com/office/drawing/2016/5/14/chartex" xmlns:mc="http://schemas.openxmlformats.org/markup-compatibility/2006" xmlns:aink="http://schemas.microsoft.com/office/drawing/2016/ink" xmlns:am3d="http://schemas.microsoft.com/office/drawing/2017/model3d" xmlns:o="urn:schemas-microsoft-com:office:office" xmlns:r="http://schemas.openxmlformats.org/officeDocument/2006/relationships" xmlns:m="http://schemas.openxmlformats.org/officeDocument/2006/math" xmlns:v="urn:schemas-microsoft-com:vml" xmlns:wp14="http://schemas.microsoft.com/office/word/2010/wordprocessingDrawing" xmlns:wp="http://schemas.openxmlformats.org/drawingml/2006/wordprocessingDrawing" xmlns:w10="urn:schemas-microsoft-com:office:word" xmlns:w="http://schemas.openxmlformats.org/wordprocessingml/2006/main" xmlns:w14="http://schemas.microsoft.com/office/word/2010/wordml" xmlns:w15="http://schemas.microsoft.com/office/word/2012/wordml" xmlns:w16cid="http://schemas.microsoft.com/office/word/2016/wordml/cid" xmlns:w16se="http://schemas.microsoft.com/office/word/2015/wordml/symex" xmlns:wpg="http://schemas.microsoft.com/office/word/2010/wordprocessingGroup" xmlns:wpi="http://schemas.microsoft.com/office/word/2010/wordprocessingInk" xmlns:wne="http://schemas.microsoft.com/office/word/2006/wordml" xmlns:wps="http://schemas.microsoft.com/office/word/2010/wordprocessingShape" mc:Ignorable="w14 w15 w16se w16cid wp14">
-  <w:abstractNum w:abstractNumId="0" w15:restartNumberingAfterBreak="0">
+<w:numbering xmlns:wpc="http://schemas.microsoft.com/office/word/2010/wordprocessingCanvas" xmlns:mc="http://schemas.openxmlformats.org/markup-compatibility/2006" xmlns:o="urn:schemas-microsoft-com:office:office" xmlns:r="http://schemas.openxmlformats.org/officeDocument/2006/relationships" xmlns:m="http://schemas.openxmlformats.org/officeDocument/2006/math" xmlns:v="urn:schemas-microsoft-com:vml" xmlns:wp14="http://schemas.microsoft.com/office/word/2010/wordprocessingDrawing" xmlns:wp="http://schemas.openxmlformats.org/drawingml/2006/wordprocessingDrawing" xmlns:w10="urn:schemas-microsoft-com:office:word" xmlns:w="http://schemas.openxmlformats.org/wordprocessingml/2006/main" xmlns:w14="http://schemas.microsoft.com/office/word/2010/wordml" xmlns:w15="http://schemas.microsoft.com/office/word/2012/wordml" xmlns:wpg="http://schemas.microsoft.com/office/word/2010/wordprocessingGroup" xmlns:wpi="http://schemas.microsoft.com/office/word/2010/wordprocessingInk" xmlns:wne="http://schemas.microsoft.com/office/word/2006/wordml" xmlns:wps="http://schemas.microsoft.com/office/word/2010/wordprocessingShape" mc:Ignorable="w14 w15 wp14">
+  <w:abstractNum w:abstractNumId="0">
     <w:nsid w:val="24FD43DE"/>
     <w:multiLevelType w:val="multilevel"/>
     <w:tmpl w:val="C7FEDD7E"/>
@@ -16384,7 +16387,7 @@
       </w:rPr>
     </w:lvl>
   </w:abstractNum>
-  <w:abstractNum w:abstractNumId="1" w15:restartNumberingAfterBreak="0">
+  <w:abstractNum w:abstractNumId="1">
     <w:nsid w:val="6F1B1D2F"/>
     <w:multiLevelType w:val="multilevel"/>
     <w:tmpl w:val="AB72A048"/>
@@ -16497,7 +16500,7 @@
       </w:rPr>
     </w:lvl>
   </w:abstractNum>
-  <w:abstractNum w:abstractNumId="2" w15:restartNumberingAfterBreak="0">
+  <w:abstractNum w:abstractNumId="2">
     <w:nsid w:val="78756221"/>
     <w:multiLevelType w:val="multilevel"/>
     <w:tmpl w:val="B93816CC"/>
@@ -16610,7 +16613,7 @@
       </w:rPr>
     </w:lvl>
   </w:abstractNum>
-  <w:abstractNum w:abstractNumId="3" w15:restartNumberingAfterBreak="0">
+  <w:abstractNum w:abstractNumId="3">
     <w:nsid w:val="7E427E99"/>
     <w:multiLevelType w:val="multilevel"/>
     <w:tmpl w:val="0712B7D0"/>
@@ -16739,7 +16742,7 @@
 </file>
 
 <file path=word/styles.xml><?xml version="1.0" encoding="utf-8"?>
-<w:styles xmlns:mc="http://schemas.openxmlformats.org/markup-compatibility/2006" xmlns:r="http://schemas.openxmlformats.org/officeDocument/2006/relationships" xmlns:w="http://schemas.openxmlformats.org/wordprocessingml/2006/main" xmlns:w14="http://schemas.microsoft.com/office/word/2010/wordml" xmlns:w15="http://schemas.microsoft.com/office/word/2012/wordml" xmlns:w16cid="http://schemas.microsoft.com/office/word/2016/wordml/cid" xmlns:w16se="http://schemas.microsoft.com/office/word/2015/wordml/symex" mc:Ignorable="w14 w15 w16se w16cid">
+<w:styles xmlns:mc="http://schemas.openxmlformats.org/markup-compatibility/2006" xmlns:r="http://schemas.openxmlformats.org/officeDocument/2006/relationships" xmlns:w="http://schemas.openxmlformats.org/wordprocessingml/2006/main" xmlns:w14="http://schemas.microsoft.com/office/word/2010/wordml" xmlns:w15="http://schemas.microsoft.com/office/word/2012/wordml" mc:Ignorable="w14 w15">
   <w:docDefaults>
     <w:rPrDefault>
       <w:rPr>
@@ -16755,7 +16758,7 @@
       </w:pPr>
     </w:pPrDefault>
   </w:docDefaults>
-  <w:latentStyles w:defLockedState="0" w:defUIPriority="99" w:defSemiHidden="0" w:defUnhideWhenUsed="0" w:defQFormat="0" w:count="375">
+  <w:latentStyles w:defLockedState="0" w:defUIPriority="99" w:defSemiHidden="0" w:defUnhideWhenUsed="0" w:defQFormat="0" w:count="371">
     <w:lsdException w:name="Normal" w:uiPriority="0" w:qFormat="1"/>
     <w:lsdException w:name="heading 1" w:uiPriority="9" w:qFormat="1"/>
     <w:lsdException w:name="heading 2" w:semiHidden="1" w:uiPriority="9" w:unhideWhenUsed="1" w:qFormat="1"/>
@@ -17127,10 +17130,6 @@
     <w:lsdException w:name="List Table 5 Dark Accent 6" w:uiPriority="50"/>
     <w:lsdException w:name="List Table 6 Colorful Accent 6" w:uiPriority="51"/>
     <w:lsdException w:name="List Table 7 Colorful Accent 6" w:uiPriority="52"/>
-    <w:lsdException w:name="Mention" w:semiHidden="1" w:unhideWhenUsed="1"/>
-    <w:lsdException w:name="Smart Hyperlink" w:semiHidden="1" w:unhideWhenUsed="1"/>
-    <w:lsdException w:name="Hashtag" w:semiHidden="1" w:unhideWhenUsed="1"/>
-    <w:lsdException w:name="Unresolved Mention" w:semiHidden="1" w:unhideWhenUsed="1"/>
   </w:latentStyles>
   <w:style w:type="paragraph" w:default="1" w:styleId="Normal">
     <w:name w:val="Normal"/>
@@ -17288,7 +17287,7 @@
       </w:tblCellMar>
     </w:tblPr>
   </w:style>
-  <w:style w:type="paragraph" w:styleId="Ttulo">
+  <w:style w:type="paragraph" w:styleId="Puesto">
     <w:name w:val="Title"/>
     <w:basedOn w:val="Normal"/>
     <w:next w:val="Normal"/>
@@ -17463,7 +17462,9 @@
       <w:tblStyleRowBandSize w:val="1"/>
       <w:tblStyleColBandSize w:val="1"/>
       <w:tblCellMar>
+        <w:top w:w="0" w:type="dxa"/>
         <w:left w:w="108" w:type="dxa"/>
+        <w:bottom w:w="0" w:type="dxa"/>
         <w:right w:w="108" w:type="dxa"/>
       </w:tblCellMar>
     </w:tblPr>
@@ -17840,7 +17841,7 @@
 </file>
 
 <file path=customXml/itemProps1.xml><?xml version="1.0" encoding="utf-8"?>
-<ds:datastoreItem xmlns:ds="http://schemas.openxmlformats.org/officeDocument/2006/customXml" ds:itemID="{EA632243-809C-4B98-90CA-4F4B5ED41FA8}">
+<ds:datastoreItem xmlns:ds="http://schemas.openxmlformats.org/officeDocument/2006/customXml" ds:itemID="{1534C204-21AF-41BA-B751-E630905D68A1}">
   <ds:schemaRefs>
     <ds:schemaRef ds:uri="http://schemas.openxmlformats.org/officeDocument/2006/bibliography"/>
   </ds:schemaRefs>

</xml_diff>